<commit_message>
Update SD M88K61/second version.docx
</commit_message>
<xml_diff>
--- a/SD M88K61/second version.docx
+++ b/SD M88K61/second version.docx
@@ -3,19 +3,125 @@
 <w:document xmlns:wpc="http://schemas.microsoft.com/office/word/2010/wordprocessingCanvas" xmlns:cx="http://schemas.microsoft.com/office/drawing/2014/chartex" xmlns:cx1="http://schemas.microsoft.com/office/drawing/2015/9/8/chartex" xmlns:mc="http://schemas.openxmlformats.org/markup-compatibility/2006" xmlns:o="urn:schemas-microsoft-com:office:office" xmlns:r="http://schemas.openxmlformats.org/officeDocument/2006/relationships" xmlns:m="http://schemas.openxmlformats.org/officeDocument/2006/math" xmlns:v="urn:schemas-microsoft-com:vml" xmlns:wp14="http://schemas.microsoft.com/office/word/2010/wordprocessingDrawing" xmlns:wp="http://schemas.openxmlformats.org/drawingml/2006/wordprocessingDrawing" xmlns:w10="urn:schemas-microsoft-com:office:word" xmlns:w="http://schemas.openxmlformats.org/wordprocessingml/2006/main" xmlns:w14="http://schemas.microsoft.com/office/word/2010/wordml" xmlns:w15="http://schemas.microsoft.com/office/word/2012/wordml" xmlns:w16se="http://schemas.microsoft.com/office/word/2015/wordml/symex" xmlns:wpg="http://schemas.microsoft.com/office/word/2010/wordprocessingGroup" xmlns:wpi="http://schemas.microsoft.com/office/word/2010/wordprocessingInk" xmlns:wne="http://schemas.microsoft.com/office/word/2006/wordml" xmlns:wps="http://schemas.microsoft.com/office/word/2010/wordprocessingShape" mc:Ignorable="w14 w15 w16se wp14">
   <w:body>
     <w:p>
-      <w:r>
-        <w:t>This is first version</w:t>
-      </w:r>
+      <w:pPr>
+        <w:rPr>
+          <w:ins w:id="0" w:author="M-Factors" w:date="2018-10-23T14:00:00Z"/>
+        </w:rPr>
+      </w:pPr>
+      <w:ins w:id="1" w:author="M-Factors" w:date="2018-10-23T14:00:00Z">
+        <w:r>
+          <w:t>[</w:t>
+        </w:r>
+        <w:proofErr w:type="spellStart"/>
+        <w:r>
+          <w:t>Card_Type</w:t>
+        </w:r>
+        <w:proofErr w:type="spellEnd"/>
+        <w:proofErr w:type="gramStart"/>
+        <w:r>
+          <w:t>] :</w:t>
+        </w:r>
+        <w:proofErr w:type="gramEnd"/>
+        <w:r>
+          <w:t xml:space="preserve"> SD 3.0 High Voltage(UHS104)(U3)</w:t>
+        </w:r>
+      </w:ins>
     </w:p>
     <w:p>
-      <w:r>
-        <w:t>And modified it to second version</w:t>
-      </w:r>
+      <w:pPr>
+        <w:rPr>
+          <w:ins w:id="2" w:author="M-Factors" w:date="2018-10-23T14:00:00Z"/>
+        </w:rPr>
+      </w:pPr>
+      <w:ins w:id="3" w:author="M-Factors" w:date="2018-10-23T14:00:00Z">
+        <w:r>
+          <w:t>[Card Capacity</w:t>
+        </w:r>
+        <w:proofErr w:type="gramStart"/>
+        <w:r>
+          <w:t>] :</w:t>
+        </w:r>
+        <w:proofErr w:type="gramEnd"/>
+        <w:r>
+          <w:t xml:space="preserve"> 61216.00 MB (62685184.00 KB)</w:t>
+        </w:r>
+      </w:ins>
     </w:p>
     <w:p>
-      <w:bookmarkStart w:id="0" w:name="_GoBack"/>
-      <w:bookmarkEnd w:id="0"/>
+      <w:pPr>
+        <w:rPr>
+          <w:ins w:id="4" w:author="M-Factors" w:date="2018-10-23T14:00:00Z"/>
+        </w:rPr>
+      </w:pPr>
+      <w:ins w:id="5" w:author="M-Factors" w:date="2018-10-23T14:00:00Z">
+        <w:r>
+          <w:t>[Card Protect Capacity</w:t>
+        </w:r>
+        <w:proofErr w:type="gramStart"/>
+        <w:r>
+          <w:t>] :</w:t>
+        </w:r>
+        <w:proofErr w:type="gramEnd"/>
+        <w:r>
+          <w:t xml:space="preserve"> 128.00 MB</w:t>
+        </w:r>
+      </w:ins>
     </w:p>
+    <w:p>
+      <w:pPr>
+        <w:rPr>
+          <w:ins w:id="6" w:author="M-Factors" w:date="2018-10-23T14:00:00Z"/>
+        </w:rPr>
+      </w:pPr>
+      <w:ins w:id="7" w:author="M-Factors" w:date="2018-10-23T14:00:00Z">
+        <w:r>
+          <w:t>[Class</w:t>
+        </w:r>
+        <w:proofErr w:type="gramStart"/>
+        <w:r>
+          <w:t>] :</w:t>
+        </w:r>
+        <w:proofErr w:type="gramEnd"/>
+        <w:r>
+          <w:t xml:space="preserve"> Class 10</w:t>
+        </w:r>
+      </w:ins>
+    </w:p>
+    <w:p>
+      <w:pPr>
+        <w:rPr>
+          <w:del w:id="8" w:author="M-Factors" w:date="2018-10-23T14:00:00Z"/>
+        </w:rPr>
+      </w:pPr>
+      <w:ins w:id="9" w:author="M-Factors" w:date="2018-10-23T14:00:00Z">
+        <w:r>
+          <w:t>[Embedded System C</w:t>
+        </w:r>
+        <w:bookmarkStart w:id="10" w:name="_GoBack"/>
+        <w:bookmarkEnd w:id="10"/>
+        <w:r>
+          <w:t>ard] : No</w:t>
+        </w:r>
+      </w:ins>
+      <w:del w:id="11" w:author="M-Factors" w:date="2018-10-23T14:00:00Z">
+        <w:r>
+          <w:delText>This is first version</w:delText>
+        </w:r>
+      </w:del>
+    </w:p>
+    <w:p>
+      <w:pPr>
+        <w:rPr>
+          <w:del w:id="12" w:author="M-Factors" w:date="2018-10-23T14:00:00Z"/>
+        </w:rPr>
+      </w:pPr>
+      <w:del w:id="13" w:author="M-Factors" w:date="2018-10-23T14:00:00Z">
+        <w:r>
+          <w:delText>And modified it to second version</w:delText>
+        </w:r>
+      </w:del>
+    </w:p>
+    <w:p/>
     <w:p/>
     <w:sectPr>
       <w:pgSz w:w="12240" w:h="15840"/>
@@ -25,6 +131,14 @@
     </w:sectPr>
   </w:body>
 </w:document>
+</file>
+
+<file path=word/people.xml><?xml version="1.0" encoding="utf-8"?>
+<w15:people xmlns:wpc="http://schemas.microsoft.com/office/word/2010/wordprocessingCanvas" xmlns:cx="http://schemas.microsoft.com/office/drawing/2014/chartex" xmlns:cx1="http://schemas.microsoft.com/office/drawing/2015/9/8/chartex" xmlns:mc="http://schemas.openxmlformats.org/markup-compatibility/2006" xmlns:o="urn:schemas-microsoft-com:office:office" xmlns:r="http://schemas.openxmlformats.org/officeDocument/2006/relationships" xmlns:m="http://schemas.openxmlformats.org/officeDocument/2006/math" xmlns:v="urn:schemas-microsoft-com:vml" xmlns:wp14="http://schemas.microsoft.com/office/word/2010/wordprocessingDrawing" xmlns:wp="http://schemas.openxmlformats.org/drawingml/2006/wordprocessingDrawing" xmlns:w10="urn:schemas-microsoft-com:office:word" xmlns:w="http://schemas.openxmlformats.org/wordprocessingml/2006/main" xmlns:w14="http://schemas.microsoft.com/office/word/2010/wordml" xmlns:w15="http://schemas.microsoft.com/office/word/2012/wordml" xmlns:w16se="http://schemas.microsoft.com/office/word/2015/wordml/symex" xmlns:wpg="http://schemas.microsoft.com/office/word/2010/wordprocessingGroup" xmlns:wpi="http://schemas.microsoft.com/office/word/2010/wordprocessingInk" xmlns:wne="http://schemas.microsoft.com/office/word/2006/wordml" xmlns:wps="http://schemas.microsoft.com/office/word/2010/wordprocessingShape" mc:Ignorable="w14 w15 w16se wp14">
+  <w15:person w15:author="M-Factors">
+    <w15:presenceInfo w15:providerId="None" w15:userId="M-Factors"/>
+  </w15:person>
+</w15:people>
 </file>
 
 <file path=word/styles.xml><?xml version="1.0" encoding="utf-8"?>
@@ -710,4 +824,16 @@
     </a:ext>
   </a:extLst>
 </a:theme>
+</file>
+
+<file path=customXml/item1.xml><?xml version="1.0" encoding="utf-8"?>
+<b:Sources xmlns:b="http://schemas.openxmlformats.org/officeDocument/2006/bibliography" xmlns="http://schemas.openxmlformats.org/officeDocument/2006/bibliography" SelectedStyle="\APASixthEditionOfficeOnline.xsl" StyleName="APA" Version="6"/>
+</file>
+
+<file path=customXml/itemProps1.xml><?xml version="1.0" encoding="utf-8"?>
+<ds:datastoreItem xmlns:ds="http://schemas.openxmlformats.org/officeDocument/2006/customXml" ds:itemID="{F2FCB2FA-FAD2-4BAA-8F09-B278A29EA37A}">
+  <ds:schemaRefs>
+    <ds:schemaRef ds:uri="http://schemas.openxmlformats.org/officeDocument/2006/bibliography"/>
+  </ds:schemaRefs>
+</ds:datastoreItem>
 </file>
</xml_diff>